<commit_message>
Adjusted Sprint 03, Added Sprint 04, Adjusted RAD for Technology
</commit_message>
<xml_diff>
--- a/Documentation/Planning/Requirements Analysis Document.docx
+++ b/Documentation/Planning/Requirements Analysis Document.docx
@@ -501,6 +501,9 @@
             <w:pPr>
               <w:spacing w:after="240"/>
             </w:pPr>
+            <w:r>
+              <w:t>04/12/2022</w:t>
+            </w:r>
           </w:p>
         </w:tc>
         <w:tc>
@@ -511,19 +514,40 @@
             <w:pPr>
               <w:spacing w:after="240"/>
             </w:pPr>
+            <w:r>
+              <w:t>1.1</w:t>
+            </w:r>
           </w:p>
         </w:tc>
         <w:tc>
           <w:tcPr>
             <w:tcW w:w="5047" w:type="dxa"/>
           </w:tcPr>
-          <w:p/>
+          <w:p>
+            <w:r>
+              <w:t xml:space="preserve">Added </w:t>
+            </w:r>
+            <w:r>
+              <w:rPr>
+                <w:i/>
+                <w:iCs/>
+              </w:rPr>
+              <w:t>Technology</w:t>
+            </w:r>
+            <w:r>
+              <w:t xml:space="preserve"> section.</w:t>
+            </w:r>
+          </w:p>
         </w:tc>
         <w:tc>
           <w:tcPr>
             <w:tcW w:w="1884" w:type="dxa"/>
           </w:tcPr>
-          <w:p/>
+          <w:p>
+            <w:r>
+              <w:t>Callum Organ</w:t>
+            </w:r>
+          </w:p>
         </w:tc>
       </w:tr>
     </w:tbl>
@@ -2353,6 +2377,467 @@
         <w:t>Technology</w:t>
       </w:r>
     </w:p>
+    <w:tbl>
+      <w:tblPr>
+        <w:tblStyle w:val="TableGrid"/>
+        <w:tblW w:w="9067" w:type="dxa"/>
+        <w:tblLook w:val="04A0" w:firstRow="1" w:lastRow="0" w:firstColumn="1" w:lastColumn="0" w:noHBand="0" w:noVBand="1"/>
+      </w:tblPr>
+      <w:tblGrid>
+        <w:gridCol w:w="1413"/>
+        <w:gridCol w:w="1417"/>
+        <w:gridCol w:w="6237"/>
+      </w:tblGrid>
+      <w:tr>
+        <w:trPr>
+          <w:trHeight w:val="539"/>
+        </w:trPr>
+        <w:tc>
+          <w:tcPr>
+            <w:tcW w:w="9067" w:type="dxa"/>
+            <w:gridSpan w:val="3"/>
+            <w:vAlign w:val="center"/>
+          </w:tcPr>
+          <w:p>
+            <w:pPr>
+              <w:jc w:val="center"/>
+            </w:pPr>
+            <w:r>
+              <w:t>Minimum Viable Product (MVP)</w:t>
+            </w:r>
+          </w:p>
+        </w:tc>
+      </w:tr>
+      <w:tr>
+        <w:tc>
+          <w:tcPr>
+            <w:tcW w:w="1413" w:type="dxa"/>
+          </w:tcPr>
+          <w:p>
+            <w:pPr>
+              <w:spacing w:after="240"/>
+              <w:rPr>
+                <w:b/>
+                <w:bCs/>
+              </w:rPr>
+            </w:pPr>
+            <w:r>
+              <w:rPr>
+                <w:b/>
+                <w:bCs/>
+              </w:rPr>
+              <w:t>Item</w:t>
+            </w:r>
+          </w:p>
+        </w:tc>
+        <w:tc>
+          <w:tcPr>
+            <w:tcW w:w="1417" w:type="dxa"/>
+          </w:tcPr>
+          <w:p>
+            <w:pPr>
+              <w:spacing w:after="240"/>
+              <w:rPr>
+                <w:b/>
+                <w:bCs/>
+              </w:rPr>
+            </w:pPr>
+            <w:r>
+              <w:rPr>
+                <w:b/>
+                <w:bCs/>
+              </w:rPr>
+              <w:t>Category</w:t>
+            </w:r>
+          </w:p>
+        </w:tc>
+        <w:tc>
+          <w:tcPr>
+            <w:tcW w:w="6237" w:type="dxa"/>
+          </w:tcPr>
+          <w:p>
+            <w:pPr>
+              <w:spacing w:after="240"/>
+              <w:rPr>
+                <w:b/>
+                <w:bCs/>
+              </w:rPr>
+            </w:pPr>
+            <w:r>
+              <w:rPr>
+                <w:b/>
+                <w:bCs/>
+              </w:rPr>
+              <w:t>Justification</w:t>
+            </w:r>
+          </w:p>
+        </w:tc>
+      </w:tr>
+      <w:tr>
+        <w:tc>
+          <w:tcPr>
+            <w:tcW w:w="1413" w:type="dxa"/>
+          </w:tcPr>
+          <w:p>
+            <w:r>
+              <w:t>Python</w:t>
+            </w:r>
+            <w:r>
+              <w:t xml:space="preserve"> 3</w:t>
+            </w:r>
+          </w:p>
+          <w:p/>
+        </w:tc>
+        <w:tc>
+          <w:tcPr>
+            <w:tcW w:w="1417" w:type="dxa"/>
+          </w:tcPr>
+          <w:p>
+            <w:r>
+              <w:t>Language</w:t>
+            </w:r>
+          </w:p>
+        </w:tc>
+        <w:tc>
+          <w:tcPr>
+            <w:tcW w:w="6237" w:type="dxa"/>
+          </w:tcPr>
+          <w:p>
+            <w:r>
+              <w:t>H</w:t>
+            </w:r>
+            <w:r>
+              <w:t xml:space="preserve">as </w:t>
+            </w:r>
+            <w:r>
+              <w:t>many</w:t>
+            </w:r>
+            <w:r>
+              <w:t xml:space="preserve"> open-source libraries and tools that make implementing AI and Machine Learning easier</w:t>
+            </w:r>
+            <w:r>
+              <w:t>.</w:t>
+            </w:r>
+          </w:p>
+          <w:p/>
+        </w:tc>
+      </w:tr>
+      <w:tr>
+        <w:tc>
+          <w:tcPr>
+            <w:tcW w:w="1413" w:type="dxa"/>
+          </w:tcPr>
+          <w:p>
+            <w:proofErr w:type="spellStart"/>
+            <w:r>
+              <w:t>Javascript</w:t>
+            </w:r>
+            <w:proofErr w:type="spellEnd"/>
+          </w:p>
+        </w:tc>
+        <w:tc>
+          <w:tcPr>
+            <w:tcW w:w="1417" w:type="dxa"/>
+          </w:tcPr>
+          <w:p>
+            <w:r>
+              <w:t>Language</w:t>
+            </w:r>
+          </w:p>
+        </w:tc>
+        <w:tc>
+          <w:tcPr>
+            <w:tcW w:w="6237" w:type="dxa"/>
+          </w:tcPr>
+          <w:p>
+            <w:r>
+              <w:t>I</w:t>
+            </w:r>
+            <w:r>
+              <w:t xml:space="preserve">mplement the interactivity of the web app. </w:t>
+            </w:r>
+            <w:r>
+              <w:t>Frontend development.</w:t>
+            </w:r>
+          </w:p>
+          <w:p/>
+        </w:tc>
+      </w:tr>
+      <w:tr>
+        <w:tc>
+          <w:tcPr>
+            <w:tcW w:w="1413" w:type="dxa"/>
+          </w:tcPr>
+          <w:p>
+            <w:r>
+              <w:t>HTML</w:t>
+            </w:r>
+          </w:p>
+          <w:p>
+            <w:r>
+              <w:t>CSS</w:t>
+            </w:r>
+          </w:p>
+        </w:tc>
+        <w:tc>
+          <w:tcPr>
+            <w:tcW w:w="1417" w:type="dxa"/>
+          </w:tcPr>
+          <w:p>
+            <w:r>
+              <w:t>Language</w:t>
+            </w:r>
+          </w:p>
+        </w:tc>
+        <w:tc>
+          <w:tcPr>
+            <w:tcW w:w="6237" w:type="dxa"/>
+          </w:tcPr>
+          <w:p>
+            <w:r>
+              <w:t>U</w:t>
+            </w:r>
+            <w:r>
+              <w:t>sed to implement the structure</w:t>
+            </w:r>
+            <w:r>
+              <w:t>/</w:t>
+            </w:r>
+            <w:r>
+              <w:t>design of the web pages</w:t>
+            </w:r>
+            <w:r>
+              <w:t xml:space="preserve">. </w:t>
+            </w:r>
+            <w:r>
+              <w:t>How content is displayed</w:t>
+            </w:r>
+            <w:r>
+              <w:t xml:space="preserve">. </w:t>
+            </w:r>
+            <w:r>
+              <w:t>Necessary for web development</w:t>
+            </w:r>
+            <w:r>
+              <w:t>.</w:t>
+            </w:r>
+          </w:p>
+          <w:p/>
+        </w:tc>
+      </w:tr>
+      <w:tr>
+        <w:tc>
+          <w:tcPr>
+            <w:tcW w:w="1413" w:type="dxa"/>
+          </w:tcPr>
+          <w:p>
+            <w:r>
+              <w:t>Flask</w:t>
+            </w:r>
+          </w:p>
+          <w:p/>
+        </w:tc>
+        <w:tc>
+          <w:tcPr>
+            <w:tcW w:w="1417" w:type="dxa"/>
+          </w:tcPr>
+          <w:p>
+            <w:r>
+              <w:t>Web</w:t>
+            </w:r>
+            <w:r>
+              <w:t xml:space="preserve"> </w:t>
+            </w:r>
+            <w:r>
+              <w:t>a</w:t>
+            </w:r>
+            <w:r>
+              <w:t xml:space="preserve">pp </w:t>
+            </w:r>
+            <w:r>
+              <w:t>f</w:t>
+            </w:r>
+            <w:r>
+              <w:t>ramework</w:t>
+            </w:r>
+          </w:p>
+          <w:p/>
+        </w:tc>
+        <w:tc>
+          <w:tcPr>
+            <w:tcW w:w="6237" w:type="dxa"/>
+          </w:tcPr>
+          <w:p>
+            <w:r>
+              <w:t>V</w:t>
+            </w:r>
+            <w:r>
+              <w:t xml:space="preserve">ery lightweight, compared to its alternative Django. Flask </w:t>
+            </w:r>
+            <w:r>
+              <w:t>is one of the most popular web-app frameworks – lots of support and increase employability.</w:t>
+            </w:r>
+          </w:p>
+          <w:p/>
+        </w:tc>
+      </w:tr>
+      <w:tr>
+        <w:tc>
+          <w:tcPr>
+            <w:tcW w:w="1413" w:type="dxa"/>
+          </w:tcPr>
+          <w:p>
+            <w:r>
+              <w:t>Atom</w:t>
+            </w:r>
+          </w:p>
+        </w:tc>
+        <w:tc>
+          <w:tcPr>
+            <w:tcW w:w="1417" w:type="dxa"/>
+          </w:tcPr>
+          <w:p>
+            <w:r>
+              <w:t>IDE</w:t>
+            </w:r>
+            <w:r>
+              <w:t xml:space="preserve"> / text editor</w:t>
+            </w:r>
+          </w:p>
+        </w:tc>
+        <w:tc>
+          <w:tcPr>
+            <w:tcW w:w="6237" w:type="dxa"/>
+          </w:tcPr>
+          <w:p>
+            <w:r>
+              <w:t>Easy to use, easy to configure, GitHub integration, multiple files open at once, open projects.</w:t>
+            </w:r>
+          </w:p>
+          <w:p/>
+        </w:tc>
+      </w:tr>
+      <w:tr>
+        <w:tc>
+          <w:tcPr>
+            <w:tcW w:w="1413" w:type="dxa"/>
+          </w:tcPr>
+          <w:p>
+            <w:r>
+              <w:t>GitHub</w:t>
+            </w:r>
+          </w:p>
+        </w:tc>
+        <w:tc>
+          <w:tcPr>
+            <w:tcW w:w="1417" w:type="dxa"/>
+          </w:tcPr>
+          <w:p>
+            <w:r>
+              <w:t>Repository</w:t>
+            </w:r>
+          </w:p>
+        </w:tc>
+        <w:tc>
+          <w:tcPr>
+            <w:tcW w:w="6237" w:type="dxa"/>
+          </w:tcPr>
+          <w:p>
+            <w:r>
+              <w:t>Store documentation and code online within Cloud storage. Easy to access and maintain</w:t>
+            </w:r>
+            <w:r>
+              <w:t xml:space="preserve"> – version control.</w:t>
+            </w:r>
+          </w:p>
+          <w:p/>
+        </w:tc>
+      </w:tr>
+      <w:tr>
+        <w:tc>
+          <w:tcPr>
+            <w:tcW w:w="1413" w:type="dxa"/>
+          </w:tcPr>
+          <w:p>
+            <w:r>
+              <w:t>SQL Server</w:t>
+            </w:r>
+          </w:p>
+        </w:tc>
+        <w:tc>
+          <w:tcPr>
+            <w:tcW w:w="1417" w:type="dxa"/>
+          </w:tcPr>
+          <w:p>
+            <w:r>
+              <w:t>Database</w:t>
+            </w:r>
+          </w:p>
+        </w:tc>
+        <w:tc>
+          <w:tcPr>
+            <w:tcW w:w="6237" w:type="dxa"/>
+          </w:tcPr>
+          <w:p>
+            <w:r>
+              <w:t xml:space="preserve">Industry standard relational database management system. Vast </w:t>
+            </w:r>
+            <w:r>
+              <w:t>number</w:t>
+            </w:r>
+            <w:r>
+              <w:t xml:space="preserve"> of resources, and lead developer already has experience. </w:t>
+            </w:r>
+          </w:p>
+          <w:p/>
+        </w:tc>
+      </w:tr>
+      <w:tr>
+        <w:tc>
+          <w:tcPr>
+            <w:tcW w:w="1413" w:type="dxa"/>
+          </w:tcPr>
+          <w:p>
+            <w:r>
+              <w:t xml:space="preserve">Trello </w:t>
+            </w:r>
+          </w:p>
+        </w:tc>
+        <w:tc>
+          <w:tcPr>
+            <w:tcW w:w="1417" w:type="dxa"/>
+          </w:tcPr>
+          <w:p>
+            <w:r>
+              <w:t>Kanban</w:t>
+            </w:r>
+          </w:p>
+        </w:tc>
+        <w:tc>
+          <w:tcPr>
+            <w:tcW w:w="6237" w:type="dxa"/>
+          </w:tcPr>
+          <w:p>
+            <w:r>
+              <w:t xml:space="preserve">Kanban board used for </w:t>
+            </w:r>
+            <w:r>
+              <w:t>p</w:t>
+            </w:r>
+            <w:r>
+              <w:t>roject management</w:t>
+            </w:r>
+            <w:r>
+              <w:t xml:space="preserve"> -</w:t>
+            </w:r>
+            <w:r>
+              <w:t xml:space="preserve"> track tasks.</w:t>
+            </w:r>
+          </w:p>
+          <w:p/>
+        </w:tc>
+      </w:tr>
+    </w:tbl>
     <w:p>
       <w:pPr>
         <w:rPr>
@@ -2362,9 +2847,6 @@
           <w:szCs w:val="40"/>
         </w:rPr>
       </w:pPr>
-      <w:r>
-        <w:t>(To be researched…)</w:t>
-      </w:r>
       <w:r>
         <w:rPr>
           <w:rStyle w:val="IntenseReference"/>

</xml_diff>